<commit_message>
add secondary analysis write up
</commit_message>
<xml_diff>
--- a/manuscript/reference-doc.docx
+++ b/manuscript/reference-doc.docx
@@ -198,7 +198,7 @@
   <w:abstractNum w:abstractNumId="0" w15:restartNumberingAfterBreak="0">
     <w:nsid w:val="FFFFFF7C"/>
     <w:multiLevelType w:val="singleLevel"/>
-    <w:tmpl w:val="7394950E"/>
+    <w:tmpl w:val="032C10D4"/>
     <w:lvl w:ilvl="0">
       <w:start w:val="1"/>
       <w:numFmt w:val="decimal"/>
@@ -215,7 +215,7 @@
   <w:abstractNum w:abstractNumId="1" w15:restartNumberingAfterBreak="0">
     <w:nsid w:val="FFFFFF7D"/>
     <w:multiLevelType w:val="singleLevel"/>
-    <w:tmpl w:val="A15A9B76"/>
+    <w:tmpl w:val="53C4F34A"/>
     <w:lvl w:ilvl="0">
       <w:start w:val="1"/>
       <w:numFmt w:val="decimal"/>
@@ -232,7 +232,7 @@
   <w:abstractNum w:abstractNumId="2" w15:restartNumberingAfterBreak="0">
     <w:nsid w:val="FFFFFF7E"/>
     <w:multiLevelType w:val="singleLevel"/>
-    <w:tmpl w:val="940ABDA4"/>
+    <w:tmpl w:val="075A58D2"/>
     <w:lvl w:ilvl="0">
       <w:start w:val="1"/>
       <w:numFmt w:val="decimal"/>
@@ -249,7 +249,7 @@
   <w:abstractNum w:abstractNumId="3" w15:restartNumberingAfterBreak="0">
     <w:nsid w:val="FFFFFF7F"/>
     <w:multiLevelType w:val="singleLevel"/>
-    <w:tmpl w:val="C0FC3650"/>
+    <w:tmpl w:val="31FA89E0"/>
     <w:lvl w:ilvl="0">
       <w:start w:val="1"/>
       <w:numFmt w:val="decimal"/>
@@ -266,7 +266,7 @@
   <w:abstractNum w:abstractNumId="4" w15:restartNumberingAfterBreak="0">
     <w:nsid w:val="FFFFFF80"/>
     <w:multiLevelType w:val="singleLevel"/>
-    <w:tmpl w:val="3DC07D0E"/>
+    <w:tmpl w:val="0B20319A"/>
     <w:lvl w:ilvl="0">
       <w:start w:val="1"/>
       <w:numFmt w:val="bullet"/>
@@ -286,7 +286,7 @@
   <w:abstractNum w:abstractNumId="5" w15:restartNumberingAfterBreak="0">
     <w:nsid w:val="FFFFFF81"/>
     <w:multiLevelType w:val="singleLevel"/>
-    <w:tmpl w:val="0B5C1BA8"/>
+    <w:tmpl w:val="F940D4C8"/>
     <w:lvl w:ilvl="0">
       <w:start w:val="1"/>
       <w:numFmt w:val="bullet"/>
@@ -306,7 +306,7 @@
   <w:abstractNum w:abstractNumId="6" w15:restartNumberingAfterBreak="0">
     <w:nsid w:val="FFFFFF82"/>
     <w:multiLevelType w:val="singleLevel"/>
-    <w:tmpl w:val="462EC634"/>
+    <w:tmpl w:val="C324B0E2"/>
     <w:lvl w:ilvl="0">
       <w:start w:val="1"/>
       <w:numFmt w:val="bullet"/>
@@ -326,7 +326,7 @@
   <w:abstractNum w:abstractNumId="7" w15:restartNumberingAfterBreak="0">
     <w:nsid w:val="FFFFFF83"/>
     <w:multiLevelType w:val="singleLevel"/>
-    <w:tmpl w:val="54DAB7C8"/>
+    <w:tmpl w:val="5F606DCC"/>
     <w:lvl w:ilvl="0">
       <w:start w:val="1"/>
       <w:numFmt w:val="bullet"/>
@@ -346,7 +346,7 @@
   <w:abstractNum w:abstractNumId="8" w15:restartNumberingAfterBreak="0">
     <w:nsid w:val="FFFFFF88"/>
     <w:multiLevelType w:val="singleLevel"/>
-    <w:tmpl w:val="F06A9B46"/>
+    <w:tmpl w:val="C014510C"/>
     <w:lvl w:ilvl="0">
       <w:start w:val="1"/>
       <w:numFmt w:val="decimal"/>
@@ -363,7 +363,7 @@
   <w:abstractNum w:abstractNumId="9" w15:restartNumberingAfterBreak="0">
     <w:nsid w:val="FFFFFF89"/>
     <w:multiLevelType w:val="singleLevel"/>
-    <w:tmpl w:val="F4F61668"/>
+    <w:tmpl w:val="4E48AEC2"/>
     <w:lvl w:ilvl="0">
       <w:start w:val="1"/>
       <w:numFmt w:val="bullet"/>
@@ -1398,6 +1398,96 @@
     <w:abstractNumId w:val="7"/>
   </w:num>
   <w:num w:numId="19" w16cid:durableId="1135679130">
+    <w:abstractNumId w:val="9"/>
+  </w:num>
+  <w:num w:numId="20" w16cid:durableId="1003119390">
+    <w:abstractNumId w:val="0"/>
+  </w:num>
+  <w:num w:numId="21" w16cid:durableId="328873477">
+    <w:abstractNumId w:val="1"/>
+  </w:num>
+  <w:num w:numId="22" w16cid:durableId="480538872">
+    <w:abstractNumId w:val="2"/>
+  </w:num>
+  <w:num w:numId="23" w16cid:durableId="12877653">
+    <w:abstractNumId w:val="3"/>
+  </w:num>
+  <w:num w:numId="24" w16cid:durableId="2139448301">
+    <w:abstractNumId w:val="8"/>
+  </w:num>
+  <w:num w:numId="25" w16cid:durableId="1544441627">
+    <w:abstractNumId w:val="4"/>
+  </w:num>
+  <w:num w:numId="26" w16cid:durableId="1187057475">
+    <w:abstractNumId w:val="5"/>
+  </w:num>
+  <w:num w:numId="27" w16cid:durableId="1995451128">
+    <w:abstractNumId w:val="6"/>
+  </w:num>
+  <w:num w:numId="28" w16cid:durableId="329453652">
+    <w:abstractNumId w:val="7"/>
+  </w:num>
+  <w:num w:numId="29" w16cid:durableId="165100212">
+    <w:abstractNumId w:val="9"/>
+  </w:num>
+  <w:num w:numId="30" w16cid:durableId="1831870106">
+    <w:abstractNumId w:val="0"/>
+  </w:num>
+  <w:num w:numId="31" w16cid:durableId="93748043">
+    <w:abstractNumId w:val="1"/>
+  </w:num>
+  <w:num w:numId="32" w16cid:durableId="2102069412">
+    <w:abstractNumId w:val="2"/>
+  </w:num>
+  <w:num w:numId="33" w16cid:durableId="235020395">
+    <w:abstractNumId w:val="3"/>
+  </w:num>
+  <w:num w:numId="34" w16cid:durableId="1050569636">
+    <w:abstractNumId w:val="8"/>
+  </w:num>
+  <w:num w:numId="35" w16cid:durableId="992880111">
+    <w:abstractNumId w:val="4"/>
+  </w:num>
+  <w:num w:numId="36" w16cid:durableId="99763386">
+    <w:abstractNumId w:val="5"/>
+  </w:num>
+  <w:num w:numId="37" w16cid:durableId="740906735">
+    <w:abstractNumId w:val="6"/>
+  </w:num>
+  <w:num w:numId="38" w16cid:durableId="2098865855">
+    <w:abstractNumId w:val="7"/>
+  </w:num>
+  <w:num w:numId="39" w16cid:durableId="1341811960">
+    <w:abstractNumId w:val="9"/>
+  </w:num>
+  <w:num w:numId="40" w16cid:durableId="1067343137">
+    <w:abstractNumId w:val="0"/>
+  </w:num>
+  <w:num w:numId="41" w16cid:durableId="1357148832">
+    <w:abstractNumId w:val="1"/>
+  </w:num>
+  <w:num w:numId="42" w16cid:durableId="1928154824">
+    <w:abstractNumId w:val="2"/>
+  </w:num>
+  <w:num w:numId="43" w16cid:durableId="2088992603">
+    <w:abstractNumId w:val="3"/>
+  </w:num>
+  <w:num w:numId="44" w16cid:durableId="1081179166">
+    <w:abstractNumId w:val="8"/>
+  </w:num>
+  <w:num w:numId="45" w16cid:durableId="915211290">
+    <w:abstractNumId w:val="4"/>
+  </w:num>
+  <w:num w:numId="46" w16cid:durableId="1802115730">
+    <w:abstractNumId w:val="5"/>
+  </w:num>
+  <w:num w:numId="47" w16cid:durableId="953252360">
+    <w:abstractNumId w:val="6"/>
+  </w:num>
+  <w:num w:numId="48" w16cid:durableId="1597209892">
+    <w:abstractNumId w:val="7"/>
+  </w:num>
+  <w:num w:numId="49" w16cid:durableId="939533545">
     <w:abstractNumId w:val="9"/>
   </w:num>
 </w:numbering>
@@ -1797,10 +1887,9 @@
   <w:style w:type="paragraph" w:default="1" w:styleId="Normal">
     <w:name w:val="Normal"/>
     <w:qFormat/>
-    <w:rsid w:val="00A13951"/>
+    <w:rsid w:val="00DA2977"/>
     <w:pPr>
       <w:spacing w:line="480" w:lineRule="auto"/>
-      <w:ind w:firstLine="720"/>
     </w:pPr>
     <w:rPr>
       <w:rFonts w:ascii="Times New Roman" w:eastAsia="Times New Roman" w:hAnsi="Times New Roman" w:cs="Times New Roman"/>
@@ -1817,7 +1906,6 @@
     <w:pPr>
       <w:keepNext/>
       <w:keepLines/>
-      <w:ind w:firstLine="0"/>
       <w:jc w:val="center"/>
       <w:outlineLvl w:val="0"/>
     </w:pPr>
@@ -1841,7 +1929,6 @@
     <w:pPr>
       <w:keepNext/>
       <w:keepLines/>
-      <w:ind w:firstLine="0"/>
       <w:outlineLvl w:val="1"/>
     </w:pPr>
     <w:rPr>
@@ -1863,7 +1950,6 @@
     <w:pPr>
       <w:keepNext/>
       <w:keepLines/>
-      <w:ind w:firstLine="0"/>
       <w:outlineLvl w:val="2"/>
     </w:pPr>
     <w:rPr>
@@ -2024,7 +2110,6 @@
         <w:tab w:val="right" w:pos="9360"/>
       </w:tabs>
       <w:spacing w:line="240" w:lineRule="auto"/>
-      <w:ind w:firstLine="0"/>
     </w:pPr>
   </w:style>
   <w:style w:type="character" w:customStyle="1" w:styleId="HeaderChar">
@@ -2112,9 +2197,10 @@
     <w:link w:val="BodyTextChar"/>
     <w:uiPriority w:val="99"/>
     <w:unhideWhenUsed/>
-    <w:rsid w:val="005C711D"/>
+    <w:rsid w:val="00DE45A9"/>
     <w:pPr>
       <w:spacing w:after="120"/>
+      <w:ind w:firstLine="720"/>
     </w:pPr>
     <w:rPr>
       <w:rFonts w:eastAsiaTheme="minorEastAsia"/>
@@ -2125,7 +2211,7 @@
     <w:basedOn w:val="DefaultParagraphFont"/>
     <w:link w:val="BodyText"/>
     <w:uiPriority w:val="99"/>
-    <w:rsid w:val="005C711D"/>
+    <w:rsid w:val="00DE45A9"/>
     <w:rPr>
       <w:rFonts w:ascii="Times New Roman" w:eastAsiaTheme="minorEastAsia" w:hAnsi="Times New Roman" w:cs="Times New Roman"/>
     </w:rPr>
@@ -2215,7 +2301,6 @@
     <w:rsid w:val="002C3FC2"/>
     <w:pPr>
       <w:spacing w:after="200"/>
-      <w:ind w:firstLine="0"/>
     </w:pPr>
     <w:rPr>
       <w:b/>
@@ -2231,7 +2316,6 @@
     <w:rsid w:val="00EE11AD"/>
     <w:pPr>
       <w:spacing w:after="240" w:line="240" w:lineRule="auto"/>
-      <w:ind w:firstLine="0"/>
     </w:pPr>
   </w:style>
   <w:style w:type="paragraph" w:customStyle="1" w:styleId="TableCaption">
@@ -2241,7 +2325,6 @@
     <w:rsid w:val="00BB0E4A"/>
     <w:pPr>
       <w:spacing w:line="240" w:lineRule="auto"/>
-      <w:ind w:firstLine="0"/>
     </w:pPr>
     <w:rPr>
       <w:b/>
@@ -2252,9 +2335,6 @@
     <w:basedOn w:val="Normal"/>
     <w:qFormat/>
     <w:rsid w:val="0065679E"/>
-    <w:pPr>
-      <w:ind w:firstLine="0"/>
-    </w:pPr>
   </w:style>
 </w:styles>
 </file>

</xml_diff>

<commit_message>
incorporate SV feedback and add captions
</commit_message>
<xml_diff>
--- a/manuscript/reference-doc.docx
+++ b/manuscript/reference-doc.docx
@@ -4,10 +4,204 @@
   <w:body>
     <w:p>
       <w:pPr>
-        <w:pStyle w:val="ImageCaption"/>
+        <w:pStyle w:val="Heading1"/>
         <w:rPr>
           <w:rStyle w:val="PageNumber"/>
         </w:rPr>
+      </w:pPr>
+      <w:r>
+        <w:rPr>
+          <w:rStyle w:val="PageNumber"/>
+        </w:rPr>
+        <w:t xml:space="preserve">Here’s a heading </w:t>
+      </w:r>
+    </w:p>
+    <w:p>
+      <w:pPr>
+        <w:pStyle w:val="BodyText"/>
+      </w:pPr>
+      <w:r>
+        <w:t>This is some text.</w:t>
+      </w:r>
+    </w:p>
+    <w:p>
+      <w:pPr>
+        <w:pStyle w:val="BodyText"/>
+        <w:ind w:firstLine="0"/>
+      </w:pPr>
+    </w:p>
+    <w:p>
+      <w:pPr>
+        <w:pStyle w:val="Caption"/>
+        <w:keepNext/>
+      </w:pPr>
+      <w:r>
+        <w:t xml:space="preserve">Table </w:t>
+      </w:r>
+      <w:fldSimple w:instr=" SEQ Table \* ARABIC ">
+        <w:r>
+          <w:rPr>
+            <w:noProof/>
+          </w:rPr>
+          <w:t>1</w:t>
+        </w:r>
+      </w:fldSimple>
+    </w:p>
+    <w:tbl>
+      <w:tblPr>
+        <w:tblStyle w:val="TableGrid"/>
+        <w:tblW w:w="0" w:type="auto"/>
+        <w:tblLook w:val="04A0" w:firstRow="1" w:lastRow="0" w:firstColumn="1" w:lastColumn="0" w:noHBand="0" w:noVBand="1"/>
+      </w:tblPr>
+      <w:tblGrid>
+        <w:gridCol w:w="2337"/>
+        <w:gridCol w:w="2337"/>
+        <w:gridCol w:w="2338"/>
+        <w:gridCol w:w="2338"/>
+      </w:tblGrid>
+      <w:tr>
+        <w:tc>
+          <w:tcPr>
+            <w:tcW w:w="2337" w:type="dxa"/>
+          </w:tcPr>
+          <w:p>
+            <w:pPr>
+              <w:pStyle w:val="BodyText"/>
+              <w:ind w:firstLine="0"/>
+            </w:pPr>
+          </w:p>
+        </w:tc>
+        <w:tc>
+          <w:tcPr>
+            <w:tcW w:w="2337" w:type="dxa"/>
+          </w:tcPr>
+          <w:p>
+            <w:pPr>
+              <w:pStyle w:val="BodyText"/>
+              <w:ind w:firstLine="0"/>
+            </w:pPr>
+          </w:p>
+        </w:tc>
+        <w:tc>
+          <w:tcPr>
+            <w:tcW w:w="2338" w:type="dxa"/>
+          </w:tcPr>
+          <w:p>
+            <w:pPr>
+              <w:pStyle w:val="BodyText"/>
+              <w:ind w:firstLine="0"/>
+            </w:pPr>
+          </w:p>
+        </w:tc>
+        <w:tc>
+          <w:tcPr>
+            <w:tcW w:w="2338" w:type="dxa"/>
+          </w:tcPr>
+          <w:p>
+            <w:pPr>
+              <w:pStyle w:val="BodyText"/>
+              <w:ind w:firstLine="0"/>
+            </w:pPr>
+          </w:p>
+        </w:tc>
+      </w:tr>
+      <w:tr>
+        <w:tc>
+          <w:tcPr>
+            <w:tcW w:w="2337" w:type="dxa"/>
+          </w:tcPr>
+          <w:p>
+            <w:pPr>
+              <w:pStyle w:val="BodyText"/>
+              <w:ind w:firstLine="0"/>
+            </w:pPr>
+          </w:p>
+        </w:tc>
+        <w:tc>
+          <w:tcPr>
+            <w:tcW w:w="2337" w:type="dxa"/>
+          </w:tcPr>
+          <w:p>
+            <w:pPr>
+              <w:pStyle w:val="BodyText"/>
+              <w:ind w:firstLine="0"/>
+            </w:pPr>
+          </w:p>
+        </w:tc>
+        <w:tc>
+          <w:tcPr>
+            <w:tcW w:w="2338" w:type="dxa"/>
+          </w:tcPr>
+          <w:p>
+            <w:pPr>
+              <w:pStyle w:val="BodyText"/>
+              <w:ind w:firstLine="0"/>
+            </w:pPr>
+          </w:p>
+        </w:tc>
+        <w:tc>
+          <w:tcPr>
+            <w:tcW w:w="2338" w:type="dxa"/>
+          </w:tcPr>
+          <w:p>
+            <w:pPr>
+              <w:pStyle w:val="BodyText"/>
+              <w:ind w:firstLine="0"/>
+            </w:pPr>
+          </w:p>
+        </w:tc>
+      </w:tr>
+      <w:tr>
+        <w:tc>
+          <w:tcPr>
+            <w:tcW w:w="2337" w:type="dxa"/>
+          </w:tcPr>
+          <w:p>
+            <w:pPr>
+              <w:pStyle w:val="BodyText"/>
+              <w:ind w:firstLine="0"/>
+            </w:pPr>
+          </w:p>
+        </w:tc>
+        <w:tc>
+          <w:tcPr>
+            <w:tcW w:w="2337" w:type="dxa"/>
+          </w:tcPr>
+          <w:p>
+            <w:pPr>
+              <w:pStyle w:val="BodyText"/>
+              <w:ind w:firstLine="0"/>
+            </w:pPr>
+          </w:p>
+        </w:tc>
+        <w:tc>
+          <w:tcPr>
+            <w:tcW w:w="2338" w:type="dxa"/>
+          </w:tcPr>
+          <w:p>
+            <w:pPr>
+              <w:pStyle w:val="BodyText"/>
+              <w:ind w:firstLine="0"/>
+            </w:pPr>
+          </w:p>
+        </w:tc>
+        <w:tc>
+          <w:tcPr>
+            <w:tcW w:w="2338" w:type="dxa"/>
+          </w:tcPr>
+          <w:p>
+            <w:pPr>
+              <w:pStyle w:val="BodyText"/>
+              <w:ind w:firstLine="0"/>
+            </w:pPr>
+          </w:p>
+        </w:tc>
+      </w:tr>
+    </w:tbl>
+    <w:p>
+      <w:pPr>
+        <w:pStyle w:val="BodyText"/>
+        <w:ind w:firstLine="0"/>
       </w:pPr>
     </w:p>
     <w:sectPr>
@@ -198,7 +392,7 @@
   <w:abstractNum w:abstractNumId="0" w15:restartNumberingAfterBreak="0">
     <w:nsid w:val="FFFFFF7C"/>
     <w:multiLevelType w:val="singleLevel"/>
-    <w:tmpl w:val="032C10D4"/>
+    <w:tmpl w:val="CD5CDB8C"/>
     <w:lvl w:ilvl="0">
       <w:start w:val="1"/>
       <w:numFmt w:val="decimal"/>
@@ -215,7 +409,7 @@
   <w:abstractNum w:abstractNumId="1" w15:restartNumberingAfterBreak="0">
     <w:nsid w:val="FFFFFF7D"/>
     <w:multiLevelType w:val="singleLevel"/>
-    <w:tmpl w:val="53C4F34A"/>
+    <w:tmpl w:val="0FB856AE"/>
     <w:lvl w:ilvl="0">
       <w:start w:val="1"/>
       <w:numFmt w:val="decimal"/>
@@ -232,7 +426,7 @@
   <w:abstractNum w:abstractNumId="2" w15:restartNumberingAfterBreak="0">
     <w:nsid w:val="FFFFFF7E"/>
     <w:multiLevelType w:val="singleLevel"/>
-    <w:tmpl w:val="075A58D2"/>
+    <w:tmpl w:val="1FD0F730"/>
     <w:lvl w:ilvl="0">
       <w:start w:val="1"/>
       <w:numFmt w:val="decimal"/>
@@ -249,7 +443,7 @@
   <w:abstractNum w:abstractNumId="3" w15:restartNumberingAfterBreak="0">
     <w:nsid w:val="FFFFFF7F"/>
     <w:multiLevelType w:val="singleLevel"/>
-    <w:tmpl w:val="31FA89E0"/>
+    <w:tmpl w:val="58A66F7E"/>
     <w:lvl w:ilvl="0">
       <w:start w:val="1"/>
       <w:numFmt w:val="decimal"/>
@@ -266,7 +460,7 @@
   <w:abstractNum w:abstractNumId="4" w15:restartNumberingAfterBreak="0">
     <w:nsid w:val="FFFFFF80"/>
     <w:multiLevelType w:val="singleLevel"/>
-    <w:tmpl w:val="0B20319A"/>
+    <w:tmpl w:val="9C366482"/>
     <w:lvl w:ilvl="0">
       <w:start w:val="1"/>
       <w:numFmt w:val="bullet"/>
@@ -286,7 +480,7 @@
   <w:abstractNum w:abstractNumId="5" w15:restartNumberingAfterBreak="0">
     <w:nsid w:val="FFFFFF81"/>
     <w:multiLevelType w:val="singleLevel"/>
-    <w:tmpl w:val="F940D4C8"/>
+    <w:tmpl w:val="C4629298"/>
     <w:lvl w:ilvl="0">
       <w:start w:val="1"/>
       <w:numFmt w:val="bullet"/>
@@ -306,7 +500,7 @@
   <w:abstractNum w:abstractNumId="6" w15:restartNumberingAfterBreak="0">
     <w:nsid w:val="FFFFFF82"/>
     <w:multiLevelType w:val="singleLevel"/>
-    <w:tmpl w:val="C324B0E2"/>
+    <w:tmpl w:val="C6EE29CC"/>
     <w:lvl w:ilvl="0">
       <w:start w:val="1"/>
       <w:numFmt w:val="bullet"/>
@@ -326,7 +520,7 @@
   <w:abstractNum w:abstractNumId="7" w15:restartNumberingAfterBreak="0">
     <w:nsid w:val="FFFFFF83"/>
     <w:multiLevelType w:val="singleLevel"/>
-    <w:tmpl w:val="5F606DCC"/>
+    <w:tmpl w:val="400EA74A"/>
     <w:lvl w:ilvl="0">
       <w:start w:val="1"/>
       <w:numFmt w:val="bullet"/>
@@ -346,7 +540,7 @@
   <w:abstractNum w:abstractNumId="8" w15:restartNumberingAfterBreak="0">
     <w:nsid w:val="FFFFFF88"/>
     <w:multiLevelType w:val="singleLevel"/>
-    <w:tmpl w:val="C014510C"/>
+    <w:tmpl w:val="9A7616E4"/>
     <w:lvl w:ilvl="0">
       <w:start w:val="1"/>
       <w:numFmt w:val="decimal"/>
@@ -363,7 +557,7 @@
   <w:abstractNum w:abstractNumId="9" w15:restartNumberingAfterBreak="0">
     <w:nsid w:val="FFFFFF89"/>
     <w:multiLevelType w:val="singleLevel"/>
-    <w:tmpl w:val="4E48AEC2"/>
+    <w:tmpl w:val="7E868022"/>
     <w:lvl w:ilvl="0">
       <w:start w:val="1"/>
       <w:numFmt w:val="bullet"/>
@@ -1488,6 +1682,36 @@
     <w:abstractNumId w:val="7"/>
   </w:num>
   <w:num w:numId="49" w16cid:durableId="939533545">
+    <w:abstractNumId w:val="9"/>
+  </w:num>
+  <w:num w:numId="50" w16cid:durableId="321131036">
+    <w:abstractNumId w:val="0"/>
+  </w:num>
+  <w:num w:numId="51" w16cid:durableId="126314372">
+    <w:abstractNumId w:val="1"/>
+  </w:num>
+  <w:num w:numId="52" w16cid:durableId="884877561">
+    <w:abstractNumId w:val="2"/>
+  </w:num>
+  <w:num w:numId="53" w16cid:durableId="702677302">
+    <w:abstractNumId w:val="3"/>
+  </w:num>
+  <w:num w:numId="54" w16cid:durableId="672611887">
+    <w:abstractNumId w:val="8"/>
+  </w:num>
+  <w:num w:numId="55" w16cid:durableId="1327710594">
+    <w:abstractNumId w:val="4"/>
+  </w:num>
+  <w:num w:numId="56" w16cid:durableId="1926769358">
+    <w:abstractNumId w:val="5"/>
+  </w:num>
+  <w:num w:numId="57" w16cid:durableId="626469102">
+    <w:abstractNumId w:val="6"/>
+  </w:num>
+  <w:num w:numId="58" w16cid:durableId="907425619">
+    <w:abstractNumId w:val="7"/>
+  </w:num>
+  <w:num w:numId="59" w16cid:durableId="270211007">
     <w:abstractNumId w:val="9"/>
   </w:num>
 </w:numbering>
@@ -1887,7 +2111,7 @@
   <w:style w:type="paragraph" w:default="1" w:styleId="Normal">
     <w:name w:val="Normal"/>
     <w:qFormat/>
-    <w:rsid w:val="00DA2977"/>
+    <w:rsid w:val="00710F52"/>
     <w:pPr>
       <w:spacing w:line="480" w:lineRule="auto"/>
     </w:pPr>
@@ -1897,20 +2121,20 @@
   </w:style>
   <w:style w:type="paragraph" w:styleId="Heading1">
     <w:name w:val="heading 1"/>
-    <w:basedOn w:val="Normal"/>
-    <w:next w:val="Normal"/>
+    <w:next w:val="BodyText"/>
     <w:link w:val="Heading1Char"/>
     <w:uiPriority w:val="9"/>
     <w:qFormat/>
-    <w:rsid w:val="002B1938"/>
+    <w:rsid w:val="0013464E"/>
     <w:pPr>
       <w:keepNext/>
       <w:keepLines/>
+      <w:spacing w:line="480" w:lineRule="auto"/>
       <w:jc w:val="center"/>
       <w:outlineLvl w:val="0"/>
     </w:pPr>
     <w:rPr>
-      <w:rFonts w:eastAsiaTheme="majorEastAsia" w:cstheme="majorBidi"/>
+      <w:rFonts w:ascii="Times New Roman" w:eastAsiaTheme="majorEastAsia" w:hAnsi="Times New Roman" w:cstheme="majorBidi"/>
       <w:b/>
       <w:color w:val="000000" w:themeColor="text1"/>
       <w:szCs w:val="32"/>
@@ -1918,21 +2142,21 @@
   </w:style>
   <w:style w:type="paragraph" w:styleId="Heading2">
     <w:name w:val="heading 2"/>
-    <w:basedOn w:val="Normal"/>
     <w:next w:val="Normal"/>
     <w:link w:val="Heading2Char"/>
     <w:uiPriority w:val="9"/>
     <w:semiHidden/>
     <w:unhideWhenUsed/>
     <w:qFormat/>
-    <w:rsid w:val="002B1938"/>
+    <w:rsid w:val="0013464E"/>
     <w:pPr>
       <w:keepNext/>
       <w:keepLines/>
+      <w:spacing w:line="480" w:lineRule="auto"/>
       <w:outlineLvl w:val="1"/>
     </w:pPr>
     <w:rPr>
-      <w:rFonts w:eastAsiaTheme="majorEastAsia" w:cstheme="majorBidi"/>
+      <w:rFonts w:ascii="Times New Roman" w:eastAsiaTheme="majorEastAsia" w:hAnsi="Times New Roman" w:cstheme="majorBidi"/>
       <w:b/>
       <w:color w:val="000000" w:themeColor="text1"/>
       <w:szCs w:val="26"/>
@@ -1940,20 +2164,20 @@
   </w:style>
   <w:style w:type="paragraph" w:styleId="Heading3">
     <w:name w:val="heading 3"/>
-    <w:basedOn w:val="Normal"/>
     <w:next w:val="Normal"/>
     <w:link w:val="Heading3Char"/>
     <w:uiPriority w:val="9"/>
     <w:unhideWhenUsed/>
     <w:qFormat/>
-    <w:rsid w:val="002B1938"/>
+    <w:rsid w:val="0013464E"/>
     <w:pPr>
       <w:keepNext/>
       <w:keepLines/>
+      <w:spacing w:line="480" w:lineRule="auto"/>
       <w:outlineLvl w:val="2"/>
     </w:pPr>
     <w:rPr>
-      <w:rFonts w:eastAsiaTheme="majorEastAsia" w:cstheme="majorBidi"/>
+      <w:rFonts w:ascii="Times New Roman" w:eastAsiaTheme="majorEastAsia" w:hAnsi="Times New Roman" w:cstheme="majorBidi"/>
       <w:b/>
       <w:i/>
       <w:color w:val="000000" w:themeColor="text1"/>
@@ -2183,7 +2407,7 @@
     <w:next w:val="Normal"/>
     <w:uiPriority w:val="37"/>
     <w:unhideWhenUsed/>
-    <w:rsid w:val="009F6C45"/>
+    <w:rsid w:val="00EB400B"/>
     <w:pPr>
       <w:tabs>
         <w:tab w:val="left" w:pos="380"/>
@@ -2197,7 +2421,7 @@
     <w:link w:val="BodyTextChar"/>
     <w:uiPriority w:val="99"/>
     <w:unhideWhenUsed/>
-    <w:rsid w:val="00DE45A9"/>
+    <w:rsid w:val="008A051E"/>
     <w:pPr>
       <w:spacing w:after="120"/>
       <w:ind w:firstLine="720"/>
@@ -2211,7 +2435,7 @@
     <w:basedOn w:val="DefaultParagraphFont"/>
     <w:link w:val="BodyText"/>
     <w:uiPriority w:val="99"/>
-    <w:rsid w:val="00DE45A9"/>
+    <w:rsid w:val="008A051E"/>
     <w:rPr>
       <w:rFonts w:ascii="Times New Roman" w:eastAsiaTheme="minorEastAsia" w:hAnsi="Times New Roman" w:cs="Times New Roman"/>
     </w:rPr>
@@ -2256,7 +2480,7 @@
     <w:basedOn w:val="DefaultParagraphFont"/>
     <w:link w:val="Heading1"/>
     <w:uiPriority w:val="9"/>
-    <w:rsid w:val="002B1938"/>
+    <w:rsid w:val="0013464E"/>
     <w:rPr>
       <w:rFonts w:ascii="Times New Roman" w:eastAsiaTheme="majorEastAsia" w:hAnsi="Times New Roman" w:cstheme="majorBidi"/>
       <w:b/>
@@ -2270,7 +2494,7 @@
     <w:link w:val="Heading2"/>
     <w:uiPriority w:val="9"/>
     <w:semiHidden/>
-    <w:rsid w:val="002B1938"/>
+    <w:rsid w:val="0013464E"/>
     <w:rPr>
       <w:rFonts w:ascii="Times New Roman" w:eastAsiaTheme="majorEastAsia" w:hAnsi="Times New Roman" w:cstheme="majorBidi"/>
       <w:b/>
@@ -2283,7 +2507,7 @@
     <w:basedOn w:val="DefaultParagraphFont"/>
     <w:link w:val="Heading3"/>
     <w:uiPriority w:val="9"/>
-    <w:rsid w:val="002B1938"/>
+    <w:rsid w:val="0013464E"/>
     <w:rPr>
       <w:rFonts w:ascii="Times New Roman" w:eastAsiaTheme="majorEastAsia" w:hAnsi="Times New Roman" w:cstheme="majorBidi"/>
       <w:b/>
@@ -2293,16 +2517,16 @@
   </w:style>
   <w:style w:type="paragraph" w:styleId="Caption">
     <w:name w:val="caption"/>
-    <w:basedOn w:val="Normal"/>
     <w:next w:val="Normal"/>
     <w:uiPriority w:val="35"/>
     <w:unhideWhenUsed/>
     <w:qFormat/>
-    <w:rsid w:val="002C3FC2"/>
+    <w:rsid w:val="0001486E"/>
     <w:pPr>
       <w:spacing w:after="200"/>
     </w:pPr>
     <w:rPr>
+      <w:rFonts w:ascii="Times New Roman" w:eastAsia="Times New Roman" w:hAnsi="Times New Roman" w:cs="Times New Roman"/>
       <w:b/>
       <w:iCs/>
       <w:color w:val="000000" w:themeColor="text1"/>
@@ -2311,22 +2535,21 @@
   </w:style>
   <w:style w:type="paragraph" w:customStyle="1" w:styleId="ImageCaption">
     <w:name w:val="Image Caption"/>
-    <w:basedOn w:val="Normal"/>
     <w:qFormat/>
-    <w:rsid w:val="00EE11AD"/>
+    <w:rsid w:val="0001486E"/>
     <w:pPr>
-      <w:spacing w:after="240" w:line="240" w:lineRule="auto"/>
+      <w:spacing w:after="240"/>
     </w:pPr>
+    <w:rPr>
+      <w:rFonts w:ascii="Times New Roman" w:eastAsia="Times New Roman" w:hAnsi="Times New Roman" w:cs="Times New Roman"/>
+    </w:rPr>
   </w:style>
   <w:style w:type="paragraph" w:customStyle="1" w:styleId="TableCaption">
     <w:name w:val="Table Caption"/>
-    <w:basedOn w:val="Normal"/>
     <w:qFormat/>
-    <w:rsid w:val="00BB0E4A"/>
-    <w:pPr>
-      <w:spacing w:line="240" w:lineRule="auto"/>
-    </w:pPr>
+    <w:rsid w:val="0001486E"/>
     <w:rPr>
+      <w:rFonts w:ascii="Times New Roman" w:eastAsia="Times New Roman" w:hAnsi="Times New Roman" w:cs="Times New Roman"/>
       <w:b/>
     </w:rPr>
   </w:style>
@@ -2335,6 +2558,36 @@
     <w:basedOn w:val="Normal"/>
     <w:qFormat/>
     <w:rsid w:val="0065679E"/>
+  </w:style>
+  <w:style w:type="paragraph" w:customStyle="1" w:styleId="FirstParagraph">
+    <w:name w:val="First Paragraph"/>
+    <w:basedOn w:val="BodyText"/>
+    <w:qFormat/>
+    <w:rsid w:val="00A35AA2"/>
+  </w:style>
+  <w:style w:type="paragraph" w:customStyle="1" w:styleId="Abstract">
+    <w:name w:val="Abstract"/>
+    <w:qFormat/>
+    <w:rsid w:val="0013464E"/>
+    <w:pPr>
+      <w:spacing w:line="480" w:lineRule="auto"/>
+    </w:pPr>
+    <w:rPr>
+      <w:rFonts w:ascii="Times New Roman" w:eastAsia="Times New Roman" w:hAnsi="Times New Roman" w:cs="Times New Roman"/>
+    </w:rPr>
+  </w:style>
+  <w:style w:type="paragraph" w:customStyle="1" w:styleId="Compact">
+    <w:name w:val="Compact"/>
+    <w:basedOn w:val="FirstParagraph"/>
+    <w:qFormat/>
+    <w:rsid w:val="00A110F7"/>
+    <w:pPr>
+      <w:spacing w:after="0" w:line="360" w:lineRule="auto"/>
+      <w:ind w:firstLine="0"/>
+    </w:pPr>
+    <w:rPr>
+      <w:sz w:val="20"/>
+    </w:rPr>
   </w:style>
 </w:styles>
 </file>

</xml_diff>

<commit_message>
incorporate WF feedback and update IV labels
</commit_message>
<xml_diff>
--- a/manuscript/reference-doc.docx
+++ b/manuscript/reference-doc.docx
@@ -207,7 +207,10 @@
     <w:sectPr>
       <w:headerReference w:type="even" r:id="rId7"/>
       <w:headerReference w:type="default" r:id="rId8"/>
-      <w:headerReference w:type="first" r:id="rId9"/>
+      <w:footerReference w:type="even" r:id="rId9"/>
+      <w:footerReference w:type="default" r:id="rId10"/>
+      <w:headerReference w:type="first" r:id="rId11"/>
+      <w:footerReference w:type="first" r:id="rId12"/>
       <w:pgSz w:w="12240" w:h="15840"/>
       <w:pgMar w:top="1440" w:right="1440" w:bottom="1440" w:left="1440" w:header="720" w:footer="720" w:gutter="0"/>
       <w:cols w:space="720"/>
@@ -234,6 +237,36 @@
     </w:p>
   </w:endnote>
 </w:endnotes>
+</file>
+
+<file path=word/footer1.xml><?xml version="1.0" encoding="utf-8"?>
+<w:ftr xmlns:wpc="http://schemas.microsoft.com/office/word/2010/wordprocessingCanvas" xmlns:cx="http://schemas.microsoft.com/office/drawing/2014/chartex" xmlns:cx1="http://schemas.microsoft.com/office/drawing/2015/9/8/chartex" xmlns:cx2="http://schemas.microsoft.com/office/drawing/2015/10/21/chartex" xmlns:cx3="http://schemas.microsoft.com/office/drawing/2016/5/9/chartex" xmlns:cx4="http://schemas.microsoft.com/office/drawing/2016/5/10/chartex" xmlns:cx5="http://schemas.microsoft.com/office/drawing/2016/5/11/chartex" xmlns:cx6="http://schemas.microsoft.com/office/drawing/2016/5/12/chartex" xmlns:cx7="http://schemas.microsoft.com/office/drawing/2016/5/13/chartex" xmlns:cx8="http://schemas.microsoft.com/office/drawing/2016/5/14/chartex" xmlns:mc="http://schemas.openxmlformats.org/markup-compatibility/2006" xmlns:aink="http://schemas.microsoft.com/office/drawing/2016/ink" xmlns:am3d="http://schemas.microsoft.com/office/drawing/2017/model3d" xmlns:o="urn:schemas-microsoft-com:office:office" xmlns:oel="http://schemas.microsoft.com/office/2019/extlst" xmlns:r="http://schemas.openxmlformats.org/officeDocument/2006/relationships" xmlns:m="http://schemas.openxmlformats.org/officeDocument/2006/math" xmlns:v="urn:schemas-microsoft-com:vml" xmlns:wp14="http://schemas.microsoft.com/office/word/2010/wordprocessingDrawing" xmlns:wp="http://schemas.openxmlformats.org/drawingml/2006/wordprocessingDrawing" xmlns:w10="urn:schemas-microsoft-com:office:word" xmlns:w="http://schemas.openxmlformats.org/wordprocessingml/2006/main" xmlns:w14="http://schemas.microsoft.com/office/word/2010/wordml" xmlns:w15="http://schemas.microsoft.com/office/word/2012/wordml" xmlns:w16cex="http://schemas.microsoft.com/office/word/2018/wordml/cex" xmlns:w16cid="http://schemas.microsoft.com/office/word/2016/wordml/cid" xmlns:w16="http://schemas.microsoft.com/office/word/2018/wordml" xmlns:w16du="http://schemas.microsoft.com/office/word/2023/wordml/word16du" xmlns:w16sdtdh="http://schemas.microsoft.com/office/word/2020/wordml/sdtdatahash" xmlns:w16se="http://schemas.microsoft.com/office/word/2015/wordml/symex" xmlns:wpg="http://schemas.microsoft.com/office/word/2010/wordprocessingGroup" xmlns:wpi="http://schemas.microsoft.com/office/word/2010/wordprocessingInk" xmlns:wne="http://schemas.microsoft.com/office/word/2006/wordml" xmlns:wps="http://schemas.microsoft.com/office/word/2010/wordprocessingShape" mc:Ignorable="w14 w15 w16se w16cid w16 w16cex w16sdtdh wp14">
+  <w:p>
+    <w:pPr>
+      <w:pStyle w:val="Footer"/>
+    </w:pPr>
+  </w:p>
+</w:ftr>
+</file>
+
+<file path=word/footer2.xml><?xml version="1.0" encoding="utf-8"?>
+<w:ftr xmlns:wpc="http://schemas.microsoft.com/office/word/2010/wordprocessingCanvas" xmlns:cx="http://schemas.microsoft.com/office/drawing/2014/chartex" xmlns:cx1="http://schemas.microsoft.com/office/drawing/2015/9/8/chartex" xmlns:cx2="http://schemas.microsoft.com/office/drawing/2015/10/21/chartex" xmlns:cx3="http://schemas.microsoft.com/office/drawing/2016/5/9/chartex" xmlns:cx4="http://schemas.microsoft.com/office/drawing/2016/5/10/chartex" xmlns:cx5="http://schemas.microsoft.com/office/drawing/2016/5/11/chartex" xmlns:cx6="http://schemas.microsoft.com/office/drawing/2016/5/12/chartex" xmlns:cx7="http://schemas.microsoft.com/office/drawing/2016/5/13/chartex" xmlns:cx8="http://schemas.microsoft.com/office/drawing/2016/5/14/chartex" xmlns:mc="http://schemas.openxmlformats.org/markup-compatibility/2006" xmlns:aink="http://schemas.microsoft.com/office/drawing/2016/ink" xmlns:am3d="http://schemas.microsoft.com/office/drawing/2017/model3d" xmlns:o="urn:schemas-microsoft-com:office:office" xmlns:oel="http://schemas.microsoft.com/office/2019/extlst" xmlns:r="http://schemas.openxmlformats.org/officeDocument/2006/relationships" xmlns:m="http://schemas.openxmlformats.org/officeDocument/2006/math" xmlns:v="urn:schemas-microsoft-com:vml" xmlns:wp14="http://schemas.microsoft.com/office/word/2010/wordprocessingDrawing" xmlns:wp="http://schemas.openxmlformats.org/drawingml/2006/wordprocessingDrawing" xmlns:w10="urn:schemas-microsoft-com:office:word" xmlns:w="http://schemas.openxmlformats.org/wordprocessingml/2006/main" xmlns:w14="http://schemas.microsoft.com/office/word/2010/wordml" xmlns:w15="http://schemas.microsoft.com/office/word/2012/wordml" xmlns:w16cex="http://schemas.microsoft.com/office/word/2018/wordml/cex" xmlns:w16cid="http://schemas.microsoft.com/office/word/2016/wordml/cid" xmlns:w16="http://schemas.microsoft.com/office/word/2018/wordml" xmlns:w16du="http://schemas.microsoft.com/office/word/2023/wordml/word16du" xmlns:w16sdtdh="http://schemas.microsoft.com/office/word/2020/wordml/sdtdatahash" xmlns:w16se="http://schemas.microsoft.com/office/word/2015/wordml/symex" xmlns:wpg="http://schemas.microsoft.com/office/word/2010/wordprocessingGroup" xmlns:wpi="http://schemas.microsoft.com/office/word/2010/wordprocessingInk" xmlns:wne="http://schemas.microsoft.com/office/word/2006/wordml" xmlns:wps="http://schemas.microsoft.com/office/word/2010/wordprocessingShape" mc:Ignorable="w14 w15 w16se w16cid w16 w16cex w16sdtdh wp14">
+  <w:p>
+    <w:pPr>
+      <w:pStyle w:val="Footer"/>
+    </w:pPr>
+  </w:p>
+</w:ftr>
+</file>
+
+<file path=word/footer3.xml><?xml version="1.0" encoding="utf-8"?>
+<w:ftr xmlns:wpc="http://schemas.microsoft.com/office/word/2010/wordprocessingCanvas" xmlns:cx="http://schemas.microsoft.com/office/drawing/2014/chartex" xmlns:cx1="http://schemas.microsoft.com/office/drawing/2015/9/8/chartex" xmlns:cx2="http://schemas.microsoft.com/office/drawing/2015/10/21/chartex" xmlns:cx3="http://schemas.microsoft.com/office/drawing/2016/5/9/chartex" xmlns:cx4="http://schemas.microsoft.com/office/drawing/2016/5/10/chartex" xmlns:cx5="http://schemas.microsoft.com/office/drawing/2016/5/11/chartex" xmlns:cx6="http://schemas.microsoft.com/office/drawing/2016/5/12/chartex" xmlns:cx7="http://schemas.microsoft.com/office/drawing/2016/5/13/chartex" xmlns:cx8="http://schemas.microsoft.com/office/drawing/2016/5/14/chartex" xmlns:mc="http://schemas.openxmlformats.org/markup-compatibility/2006" xmlns:aink="http://schemas.microsoft.com/office/drawing/2016/ink" xmlns:am3d="http://schemas.microsoft.com/office/drawing/2017/model3d" xmlns:o="urn:schemas-microsoft-com:office:office" xmlns:oel="http://schemas.microsoft.com/office/2019/extlst" xmlns:r="http://schemas.openxmlformats.org/officeDocument/2006/relationships" xmlns:m="http://schemas.openxmlformats.org/officeDocument/2006/math" xmlns:v="urn:schemas-microsoft-com:vml" xmlns:wp14="http://schemas.microsoft.com/office/word/2010/wordprocessingDrawing" xmlns:wp="http://schemas.openxmlformats.org/drawingml/2006/wordprocessingDrawing" xmlns:w10="urn:schemas-microsoft-com:office:word" xmlns:w="http://schemas.openxmlformats.org/wordprocessingml/2006/main" xmlns:w14="http://schemas.microsoft.com/office/word/2010/wordml" xmlns:w15="http://schemas.microsoft.com/office/word/2012/wordml" xmlns:w16cex="http://schemas.microsoft.com/office/word/2018/wordml/cex" xmlns:w16cid="http://schemas.microsoft.com/office/word/2016/wordml/cid" xmlns:w16="http://schemas.microsoft.com/office/word/2018/wordml" xmlns:w16du="http://schemas.microsoft.com/office/word/2023/wordml/word16du" xmlns:w16sdtdh="http://schemas.microsoft.com/office/word/2020/wordml/sdtdatahash" xmlns:w16se="http://schemas.microsoft.com/office/word/2015/wordml/symex" xmlns:wpg="http://schemas.microsoft.com/office/word/2010/wordprocessingGroup" xmlns:wpi="http://schemas.microsoft.com/office/word/2010/wordprocessingInk" xmlns:wne="http://schemas.microsoft.com/office/word/2006/wordml" xmlns:wps="http://schemas.microsoft.com/office/word/2010/wordprocessingShape" mc:Ignorable="w14 w15 w16se w16cid w16 w16cex w16sdtdh wp14">
+  <w:p>
+    <w:pPr>
+      <w:pStyle w:val="Footer"/>
+    </w:pPr>
+  </w:p>
+</w:ftr>
 </file>
 
 <file path=word/footnotes.xml><?xml version="1.0" encoding="utf-8"?>
@@ -368,7 +401,16 @@
       <w:ind w:right="360"/>
     </w:pPr>
     <w:r>
-      <w:t>ADVERSITY AND RELATIVE PERFORAMNCE</w:t>
+      <w:t xml:space="preserve">ADVERSITY AND RELATIVE </w:t>
+    </w:r>
+    <w:r>
+      <w:t>PERFORM</w:t>
+    </w:r>
+    <w:r>
+      <w:t>A</w:t>
+    </w:r>
+    <w:r>
+      <w:t>NCE</w:t>
     </w:r>
   </w:p>
 </w:hdr>

</xml_diff>